<commit_message>
DATE : 2023-03-06 TIME: 04:44:44
</commit_message>
<xml_diff>
--- a/dokument/AD-ART BEM FIKI.docx
+++ b/dokument/AD-ART BEM FIKI.docx
@@ -1,6 +1,6 @@
 
 <file path=word/document.xml><?xml version="1.0" encoding="utf-8"?>
-<w:document xmlns:wpc="http://schemas.microsoft.com/office/word/2010/wordprocessingCanvas" xmlns:cx="http://schemas.microsoft.com/office/drawing/2014/chartex" xmlns:cx1="http://schemas.microsoft.com/office/drawing/2015/9/8/chartex" xmlns:cx2="http://schemas.microsoft.com/office/drawing/2015/10/21/chartex" xmlns:cx3="http://schemas.microsoft.com/office/drawing/2016/5/9/chartex" xmlns:cx4="http://schemas.microsoft.com/office/drawing/2016/5/10/chartex" xmlns:cx5="http://schemas.microsoft.com/office/drawing/2016/5/11/chartex" xmlns:cx6="http://schemas.microsoft.com/office/drawing/2016/5/12/chartex" xmlns:cx7="http://schemas.microsoft.com/office/drawing/2016/5/13/chartex" xmlns:cx8="http://schemas.microsoft.com/office/drawing/2016/5/14/chartex" xmlns:mc="http://schemas.openxmlformats.org/markup-compatibility/2006" xmlns:aink="http://schemas.microsoft.com/office/drawing/2016/ink" xmlns:am3d="http://schemas.microsoft.com/office/drawing/2017/model3d" xmlns:o="urn:schemas-microsoft-com:office:office" xmlns:r="http://schemas.openxmlformats.org/officeDocument/2006/relationships" xmlns:m="http://schemas.openxmlformats.org/officeDocument/2006/math" xmlns:v="urn:schemas-microsoft-com:vml" xmlns:wp14="http://schemas.microsoft.com/office/word/2010/wordprocessingDrawing" xmlns:wp="http://schemas.openxmlformats.org/drawingml/2006/wordprocessingDrawing" xmlns:w10="urn:schemas-microsoft-com:office:word" xmlns:w="http://schemas.openxmlformats.org/wordprocessingml/2006/main" xmlns:w14="http://schemas.microsoft.com/office/word/2010/wordml" xmlns:w15="http://schemas.microsoft.com/office/word/2012/wordml" xmlns:w16cex="http://schemas.microsoft.com/office/word/2018/wordml/cex" xmlns:w16cid="http://schemas.microsoft.com/office/word/2016/wordml/cid" xmlns:w16="http://schemas.microsoft.com/office/word/2018/wordml" xmlns:w16sdtdh="http://schemas.microsoft.com/office/word/2020/wordml/sdtdatahash" xmlns:w16se="http://schemas.microsoft.com/office/word/2015/wordml/symex" xmlns:wpg="http://schemas.microsoft.com/office/word/2010/wordprocessingGroup" xmlns:wpi="http://schemas.microsoft.com/office/word/2010/wordprocessingInk" xmlns:wne="http://schemas.microsoft.com/office/word/2006/wordml" xmlns:wps="http://schemas.microsoft.com/office/word/2010/wordprocessingShape" mc:Ignorable="w14 w15 w16se w16cid w16 w16cex w16sdtdh wp14">
+<w:document xmlns:wpc="http://schemas.microsoft.com/office/word/2010/wordprocessingCanvas" xmlns:cx="http://schemas.microsoft.com/office/drawing/2014/chartex" xmlns:cx1="http://schemas.microsoft.com/office/drawing/2015/9/8/chartex" xmlns:cx2="http://schemas.microsoft.com/office/drawing/2015/10/21/chartex" xmlns:cx3="http://schemas.microsoft.com/office/drawing/2016/5/9/chartex" xmlns:cx4="http://schemas.microsoft.com/office/drawing/2016/5/10/chartex" xmlns:cx5="http://schemas.microsoft.com/office/drawing/2016/5/11/chartex" xmlns:cx6="http://schemas.microsoft.com/office/drawing/2016/5/12/chartex" xmlns:cx7="http://schemas.microsoft.com/office/drawing/2016/5/13/chartex" xmlns:cx8="http://schemas.microsoft.com/office/drawing/2016/5/14/chartex" xmlns:mc="http://schemas.openxmlformats.org/markup-compatibility/2006" xmlns:aink="http://schemas.microsoft.com/office/drawing/2016/ink" xmlns:am3d="http://schemas.microsoft.com/office/drawing/2017/model3d" xmlns:o="urn:schemas-microsoft-com:office:office" xmlns:oel="http://schemas.microsoft.com/office/2019/extlst" xmlns:r="http://schemas.openxmlformats.org/officeDocument/2006/relationships" xmlns:m="http://schemas.openxmlformats.org/officeDocument/2006/math" xmlns:v="urn:schemas-microsoft-com:vml" xmlns:wp14="http://schemas.microsoft.com/office/word/2010/wordprocessingDrawing" xmlns:wp="http://schemas.openxmlformats.org/drawingml/2006/wordprocessingDrawing" xmlns:w10="urn:schemas-microsoft-com:office:word" xmlns:w="http://schemas.openxmlformats.org/wordprocessingml/2006/main" xmlns:w14="http://schemas.microsoft.com/office/word/2010/wordml" xmlns:w15="http://schemas.microsoft.com/office/word/2012/wordml" xmlns:w16cex="http://schemas.microsoft.com/office/word/2018/wordml/cex" xmlns:w16cid="http://schemas.microsoft.com/office/word/2016/wordml/cid" xmlns:w16="http://schemas.microsoft.com/office/word/2018/wordml" xmlns:w16sdtdh="http://schemas.microsoft.com/office/word/2020/wordml/sdtdatahash" xmlns:w16se="http://schemas.microsoft.com/office/word/2015/wordml/symex" xmlns:wpg="http://schemas.microsoft.com/office/word/2010/wordprocessingGroup" xmlns:wpi="http://schemas.microsoft.com/office/word/2010/wordprocessingInk" xmlns:wne="http://schemas.microsoft.com/office/word/2006/wordml" xmlns:wps="http://schemas.microsoft.com/office/word/2010/wordprocessingShape" mc:Ignorable="w14 w15 w16se w16cid w16 w16cex w16sdtdh wp14">
   <w:body>
     <w:p>
       <w:pPr>
@@ -228,7 +228,7 @@
             <v:path o:extrusionok="f" gradientshapeok="t" o:connecttype="rect"/>
             <o:lock v:ext="edit" aspectratio="t"/>
           </v:shapetype>
-          <v:shape id="_x0000_i1025" type="#_x0000_t75" style="width:310.55pt;height:305.75pt">
+          <v:shape id="_x0000_i1025" type="#_x0000_t75" style="width:310.5pt;height:306pt">
             <v:imagedata r:id="rId8" o:title="BEM FIKI NURTANIO"/>
           </v:shape>
         </w:pict>
@@ -5974,7 +5974,7 @@
         <mc:AlternateContent>
           <mc:Choice Requires="wps">
             <w:drawing>
-              <wp:anchor distT="0" distB="0" distL="114300" distR="114300" simplePos="0" relativeHeight="251655168" behindDoc="0" locked="0" layoutInCell="1" allowOverlap="1" wp14:anchorId="2E0CE51B" wp14:editId="584F6535">
+              <wp:anchor distT="0" distB="0" distL="114300" distR="114300" simplePos="0" relativeHeight="251654656" behindDoc="0" locked="0" layoutInCell="1" allowOverlap="1" wp14:anchorId="2E0CE51B" wp14:editId="584F6535">
                 <wp:simplePos x="0" y="0"/>
                 <wp:positionH relativeFrom="column">
                   <wp:posOffset>371475</wp:posOffset>
@@ -6191,7 +6191,7 @@
           </mc:Choice>
           <mc:Fallback>
             <w:pict>
-              <v:shape w14:anchorId="2E0CE51B" id="Text Box 3" o:spid="_x0000_s1027" type="#_x0000_t202" style="position:absolute;left:0;text-align:left;margin-left:29.25pt;margin-top:24.35pt;width:279pt;height:75pt;z-index:251655168;visibility:visible;mso-wrap-style:square;mso-width-percent:0;mso-height-percent:0;mso-wrap-distance-left:9pt;mso-wrap-distance-top:0;mso-wrap-distance-right:9pt;mso-wrap-distance-bottom:0;mso-position-horizontal:absolute;mso-position-horizontal-relative:text;mso-position-vertical:absolute;mso-position-vertical-relative:text;mso-width-percent:0;mso-height-percent:0;mso-width-relative:margin;mso-height-relative:margin;v-text-anchor:top" o:gfxdata="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" fillcolor="white [3201]" strokecolor="white [3212]" strokeweight=".5pt">
+              <v:shape w14:anchorId="2E0CE51B" id="Text Box 3" o:spid="_x0000_s1027" type="#_x0000_t202" style="position:absolute;left:0;text-align:left;margin-left:29.25pt;margin-top:24.35pt;width:279pt;height:75pt;z-index:251654656;visibility:visible;mso-wrap-style:square;mso-width-percent:0;mso-height-percent:0;mso-wrap-distance-left:9pt;mso-wrap-distance-top:0;mso-wrap-distance-right:9pt;mso-wrap-distance-bottom:0;mso-position-horizontal:absolute;mso-position-horizontal-relative:text;mso-position-vertical:absolute;mso-position-vertical-relative:text;mso-width-percent:0;mso-height-percent:0;mso-width-relative:margin;mso-height-relative:margin;v-text-anchor:top" o:gfxdata="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" fillcolor="white [3201]" strokecolor="white [3212]" strokeweight=".5pt">
                 <v:textbox>
                   <w:txbxContent>
                     <w:p>
@@ -8591,14 +8591,16 @@
         <w:jc w:val="both"/>
         <w:rPr>
           <w:rFonts w:ascii="Times New Roman" w:hAnsi="Times New Roman" w:cs="Times New Roman"/>
-          <w:sz w:val="24"/>
-          <w:szCs w:val="24"/>
-        </w:rPr>
-      </w:pPr>
-      <w:r>
-        <w:rPr>
-          <w:rFonts w:ascii="Times New Roman" w:eastAsia="Times New Roman" w:hAnsi="Times New Roman" w:cs="Times New Roman"/>
-          <w:bCs/>
+          <w:color w:val="FF0000"/>
+          <w:sz w:val="24"/>
+          <w:szCs w:val="24"/>
+        </w:rPr>
+      </w:pPr>
+      <w:r>
+        <w:rPr>
+          <w:rFonts w:ascii="Times New Roman" w:eastAsia="Times New Roman" w:hAnsi="Times New Roman" w:cs="Times New Roman"/>
+          <w:bCs/>
+          <w:color w:val="FF0000"/>
           <w:sz w:val="24"/>
           <w:szCs w:val="24"/>
         </w:rPr>
@@ -8608,6 +8610,7 @@
         <w:rPr>
           <w:rFonts w:ascii="Times New Roman" w:eastAsia="Times New Roman" w:hAnsi="Times New Roman" w:cs="Times New Roman"/>
           <w:bCs/>
+          <w:color w:val="FF0000"/>
           <w:sz w:val="24"/>
           <w:szCs w:val="24"/>
           <w:lang w:val="en-US"/>
@@ -12320,7 +12323,47 @@
           <w:sz w:val="24"/>
           <w:szCs w:val="24"/>
         </w:rPr>
-        <w:t>Informasi rapat dan/ musyawarah harus diumumkan terlebih dahulu kepada seluruh anggota minimal 1 (satu) minggu sebelum rapat dan/ musyawarah diselenggarakan</w:t>
+        <w:t xml:space="preserve">Informasi rapat dan/ musyawarah harus diumumkan terlebih dahulu kepada seluruh anggota minimal </w:t>
+      </w:r>
+      <w:r>
+        <w:rPr>
+          <w:rFonts w:ascii="Times New Roman" w:eastAsia="Times New Roman" w:hAnsi="Times New Roman" w:cs="Times New Roman"/>
+          <w:bCs/>
+          <w:color w:val="FF0000"/>
+          <w:sz w:val="24"/>
+          <w:szCs w:val="24"/>
+        </w:rPr>
+        <w:t xml:space="preserve">1 (satu) minggu </w:t>
+      </w:r>
+      <w:r>
+        <w:rPr>
+          <w:rFonts w:ascii="Times New Roman" w:eastAsia="Times New Roman" w:hAnsi="Times New Roman" w:cs="Times New Roman"/>
+          <w:bCs/>
+          <w:color w:val="70AD47" w:themeColor="accent6"/>
+          <w:sz w:val="24"/>
+          <w:szCs w:val="24"/>
+          <w:lang w:val="en-US"/>
+        </w:rPr>
+        <w:t>3 hari</w:t>
+      </w:r>
+      <w:r>
+        <w:rPr>
+          <w:rFonts w:ascii="Times New Roman" w:eastAsia="Times New Roman" w:hAnsi="Times New Roman" w:cs="Times New Roman"/>
+          <w:bCs/>
+          <w:sz w:val="24"/>
+          <w:szCs w:val="24"/>
+          <w:lang w:val="en-US"/>
+        </w:rPr>
+        <w:t xml:space="preserve"> </w:t>
+      </w:r>
+      <w:r>
+        <w:rPr>
+          <w:rFonts w:ascii="Times New Roman" w:eastAsia="Times New Roman" w:hAnsi="Times New Roman" w:cs="Times New Roman"/>
+          <w:bCs/>
+          <w:sz w:val="24"/>
+          <w:szCs w:val="24"/>
+        </w:rPr>
+        <w:t>sebelum rapat dan/ musyawarah diselenggarakan</w:t>
       </w:r>
       <w:r>
         <w:rPr>
@@ -15315,7 +15358,7 @@
         <mc:AlternateContent>
           <mc:Choice Requires="wps">
             <w:drawing>
-              <wp:anchor distT="0" distB="0" distL="114300" distR="114300" simplePos="0" relativeHeight="251663360" behindDoc="0" locked="0" layoutInCell="1" allowOverlap="1" wp14:anchorId="3E8C202F" wp14:editId="10B179D6">
+              <wp:anchor distT="0" distB="0" distL="114300" distR="114300" simplePos="0" relativeHeight="251660800" behindDoc="0" locked="0" layoutInCell="1" allowOverlap="1" wp14:anchorId="3E8C202F" wp14:editId="10B179D6">
                 <wp:simplePos x="0" y="0"/>
                 <wp:positionH relativeFrom="column">
                   <wp:posOffset>3043451</wp:posOffset>
@@ -15478,7 +15521,7 @@
           </mc:Choice>
           <mc:Fallback>
             <w:pict>
-              <v:shape w14:anchorId="3E8C202F" id="Text Box 7" o:spid="_x0000_s1028" type="#_x0000_t202" style="position:absolute;margin-left:239.65pt;margin-top:206.35pt;width:210.35pt;height:210pt;z-index:251663360;visibility:visible;mso-wrap-style:square;mso-width-percent:0;mso-wrap-distance-left:9pt;mso-wrap-distance-top:0;mso-wrap-distance-right:9pt;mso-wrap-distance-bottom:0;mso-position-horizontal:absolute;mso-position-horizontal-relative:text;mso-position-vertical:absolute;mso-position-vertical-relative:text;mso-width-percent:0;mso-width-relative:margin;v-text-anchor:top" o:gfxdata="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" fillcolor="white [3201]" strokecolor="white [3212]" strokeweight=".5pt">
+              <v:shape w14:anchorId="3E8C202F" id="Text Box 7" o:spid="_x0000_s1028" type="#_x0000_t202" style="position:absolute;margin-left:239.65pt;margin-top:206.35pt;width:210.35pt;height:210pt;z-index:251660800;visibility:visible;mso-wrap-style:square;mso-width-percent:0;mso-wrap-distance-left:9pt;mso-wrap-distance-top:0;mso-wrap-distance-right:9pt;mso-wrap-distance-bottom:0;mso-position-horizontal:absolute;mso-position-horizontal-relative:text;mso-position-vertical:absolute;mso-position-vertical-relative:text;mso-width-percent:0;mso-width-relative:margin;v-text-anchor:top" o:gfxdata="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" fillcolor="white [3201]" strokecolor="white [3212]" strokeweight=".5pt">
                 <v:textbox>
                   <w:txbxContent>
                     <w:p>
@@ -15607,7 +15650,7 @@
         <mc:AlternateContent>
           <mc:Choice Requires="wps">
             <w:drawing>
-              <wp:anchor distT="0" distB="0" distL="114300" distR="114300" simplePos="0" relativeHeight="251657216" behindDoc="0" locked="0" layoutInCell="1" allowOverlap="1" wp14:anchorId="429BB267" wp14:editId="64C9EECC">
+              <wp:anchor distT="0" distB="0" distL="114300" distR="114300" simplePos="0" relativeHeight="251657728" behindDoc="0" locked="0" layoutInCell="1" allowOverlap="1" wp14:anchorId="429BB267" wp14:editId="64C9EECC">
                 <wp:simplePos x="0" y="0"/>
                 <wp:positionH relativeFrom="column">
                   <wp:posOffset>3700732</wp:posOffset>
@@ -15761,7 +15804,7 @@
           </mc:Choice>
           <mc:Fallback>
             <w:pict>
-              <v:shape w14:anchorId="429BB267" id="Text Box 6" o:spid="_x0000_s1029" type="#_x0000_t202" style="position:absolute;margin-left:291.4pt;margin-top:23.75pt;width:213.75pt;height:132.45pt;z-index:251657216;visibility:visible;mso-wrap-style:square;mso-width-percent:0;mso-height-percent:0;mso-wrap-distance-left:9pt;mso-wrap-distance-top:0;mso-wrap-distance-right:9pt;mso-wrap-distance-bottom:0;mso-position-horizontal:absolute;mso-position-horizontal-relative:text;mso-position-vertical:absolute;mso-position-vertical-relative:text;mso-width-percent:0;mso-height-percent:0;mso-width-relative:margin;mso-height-relative:margin;v-text-anchor:top" o:gfxdata="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" fillcolor="white [3201]" strokecolor="white [3212]" strokeweight=".5pt">
+              <v:shape w14:anchorId="429BB267" id="Text Box 6" o:spid="_x0000_s1029" type="#_x0000_t202" style="position:absolute;margin-left:291.4pt;margin-top:23.75pt;width:213.75pt;height:132.45pt;z-index:251657728;visibility:visible;mso-wrap-style:square;mso-width-percent:0;mso-height-percent:0;mso-wrap-distance-left:9pt;mso-wrap-distance-top:0;mso-wrap-distance-right:9pt;mso-wrap-distance-bottom:0;mso-position-horizontal:absolute;mso-position-horizontal-relative:text;mso-position-vertical:absolute;mso-position-vertical-relative:text;mso-width-percent:0;mso-height-percent:0;mso-width-relative:margin;mso-height-relative:margin;v-text-anchor:top" o:gfxdata="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" fillcolor="white [3201]" strokecolor="white [3212]" strokeweight=".5pt">
                 <v:textbox>
                   <w:txbxContent>
                     <w:p>
@@ -17505,7 +17548,7 @@
         <mc:AlternateContent>
           <mc:Choice Requires="wps">
             <w:drawing>
-              <wp:anchor distT="0" distB="0" distL="114300" distR="114300" simplePos="0" relativeHeight="251661312" behindDoc="0" locked="0" layoutInCell="1" allowOverlap="1" wp14:anchorId="5AA9DFE1" wp14:editId="406D10D5">
+              <wp:anchor distT="0" distB="0" distL="114300" distR="114300" simplePos="0" relativeHeight="251659776" behindDoc="0" locked="0" layoutInCell="1" allowOverlap="1" wp14:anchorId="5AA9DFE1" wp14:editId="406D10D5">
                 <wp:simplePos x="0" y="0"/>
                 <wp:positionH relativeFrom="column">
                   <wp:posOffset>3746310</wp:posOffset>
@@ -17689,7 +17732,7 @@
           </mc:Choice>
           <mc:Fallback>
             <w:pict>
-              <v:shape w14:anchorId="5AA9DFE1" id="Text Box 9" o:spid="_x0000_s1031" type="#_x0000_t202" style="position:absolute;left:0;text-align:left;margin-left:295pt;margin-top:28.45pt;width:148.8pt;height:183.2pt;z-index:251661312;visibility:visible;mso-wrap-style:square;mso-width-percent:0;mso-height-percent:0;mso-wrap-distance-left:9pt;mso-wrap-distance-top:0;mso-wrap-distance-right:9pt;mso-wrap-distance-bottom:0;mso-position-horizontal:absolute;mso-position-horizontal-relative:text;mso-position-vertical:absolute;mso-position-vertical-relative:text;mso-width-percent:0;mso-height-percent:0;mso-width-relative:margin;mso-height-relative:margin;v-text-anchor:top" o:gfxdata="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" fillcolor="white [3201]" strokecolor="white [3212]" strokeweight=".5pt">
+              <v:shape w14:anchorId="5AA9DFE1" id="Text Box 9" o:spid="_x0000_s1031" type="#_x0000_t202" style="position:absolute;left:0;text-align:left;margin-left:295pt;margin-top:28.45pt;width:148.8pt;height:183.2pt;z-index:251659776;visibility:visible;mso-wrap-style:square;mso-width-percent:0;mso-height-percent:0;mso-wrap-distance-left:9pt;mso-wrap-distance-top:0;mso-wrap-distance-right:9pt;mso-wrap-distance-bottom:0;mso-position-horizontal:absolute;mso-position-horizontal-relative:text;mso-position-vertical:absolute;mso-position-vertical-relative:text;mso-width-percent:0;mso-height-percent:0;mso-width-relative:margin;mso-height-relative:margin;v-text-anchor:top" o:gfxdata="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" fillcolor="white [3201]" strokecolor="white [3212]" strokeweight=".5pt">
                 <v:textbox>
                   <w:txbxContent>
                     <w:p>
@@ -17837,7 +17880,7 @@
         <mc:AlternateContent>
           <mc:Choice Requires="wps">
             <w:drawing>
-              <wp:anchor distT="0" distB="0" distL="114300" distR="114300" simplePos="0" relativeHeight="251655168" behindDoc="0" locked="0" layoutInCell="1" allowOverlap="1" wp14:anchorId="3433DA03" wp14:editId="78D3E435">
+              <wp:anchor distT="0" distB="0" distL="114300" distR="114300" simplePos="0" relativeHeight="251655680" behindDoc="0" locked="0" layoutInCell="1" allowOverlap="1" wp14:anchorId="3433DA03" wp14:editId="78D3E435">
                 <wp:simplePos x="0" y="0"/>
                 <wp:positionH relativeFrom="column">
                   <wp:posOffset>313899</wp:posOffset>
@@ -18021,7 +18064,7 @@
           </mc:Choice>
           <mc:Fallback>
             <w:pict>
-              <v:shape w14:anchorId="3433DA03" id="Text Box 8" o:spid="_x0000_s1032" type="#_x0000_t202" style="position:absolute;left:0;text-align:left;margin-left:24.7pt;margin-top:28.45pt;width:129.75pt;height:188.6pt;z-index:251655168;visibility:visible;mso-wrap-style:square;mso-width-percent:0;mso-height-percent:0;mso-wrap-distance-left:9pt;mso-wrap-distance-top:0;mso-wrap-distance-right:9pt;mso-wrap-distance-bottom:0;mso-position-horizontal:absolute;mso-position-horizontal-relative:text;mso-position-vertical:absolute;mso-position-vertical-relative:text;mso-width-percent:0;mso-height-percent:0;mso-width-relative:margin;mso-height-relative:margin;v-text-anchor:top" o:gfxdata="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" fillcolor="white [3201]" strokecolor="white [3212]" strokeweight=".5pt">
+              <v:shape w14:anchorId="3433DA03" id="Text Box 8" o:spid="_x0000_s1032" type="#_x0000_t202" style="position:absolute;left:0;text-align:left;margin-left:24.7pt;margin-top:28.45pt;width:129.75pt;height:188.6pt;z-index:251655680;visibility:visible;mso-wrap-style:square;mso-width-percent:0;mso-height-percent:0;mso-wrap-distance-left:9pt;mso-wrap-distance-top:0;mso-wrap-distance-right:9pt;mso-wrap-distance-bottom:0;mso-position-horizontal:absolute;mso-position-horizontal-relative:text;mso-position-vertical:absolute;mso-position-vertical-relative:text;mso-width-percent:0;mso-height-percent:0;mso-width-relative:margin;mso-height-relative:margin;v-text-anchor:top" o:gfxdata="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" fillcolor="white [3201]" strokecolor="white [3212]" strokeweight=".5pt">
                 <v:textbox>
                   <w:txbxContent>
                     <w:p>
@@ -21042,7 +21085,7 @@
 </file>
 
 <file path=word/endnotes.xml><?xml version="1.0" encoding="utf-8"?>
-<w:endnotes xmlns:wpc="http://schemas.microsoft.com/office/word/2010/wordprocessingCanvas" xmlns:cx="http://schemas.microsoft.com/office/drawing/2014/chartex" xmlns:cx1="http://schemas.microsoft.com/office/drawing/2015/9/8/chartex" xmlns:cx2="http://schemas.microsoft.com/office/drawing/2015/10/21/chartex" xmlns:cx3="http://schemas.microsoft.com/office/drawing/2016/5/9/chartex" xmlns:cx4="http://schemas.microsoft.com/office/drawing/2016/5/10/chartex" xmlns:cx5="http://schemas.microsoft.com/office/drawing/2016/5/11/chartex" xmlns:cx6="http://schemas.microsoft.com/office/drawing/2016/5/12/chartex" xmlns:cx7="http://schemas.microsoft.com/office/drawing/2016/5/13/chartex" xmlns:cx8="http://schemas.microsoft.com/office/drawing/2016/5/14/chartex" xmlns:mc="http://schemas.openxmlformats.org/markup-compatibility/2006" xmlns:aink="http://schemas.microsoft.com/office/drawing/2016/ink" xmlns:am3d="http://schemas.microsoft.com/office/drawing/2017/model3d" xmlns:o="urn:schemas-microsoft-com:office:office" xmlns:r="http://schemas.openxmlformats.org/officeDocument/2006/relationships" xmlns:m="http://schemas.openxmlformats.org/officeDocument/2006/math" xmlns:v="urn:schemas-microsoft-com:vml" xmlns:wp14="http://schemas.microsoft.com/office/word/2010/wordprocessingDrawing" xmlns:wp="http://schemas.openxmlformats.org/drawingml/2006/wordprocessingDrawing" xmlns:w10="urn:schemas-microsoft-com:office:word" xmlns:w="http://schemas.openxmlformats.org/wordprocessingml/2006/main" xmlns:w14="http://schemas.microsoft.com/office/word/2010/wordml" xmlns:w15="http://schemas.microsoft.com/office/word/2012/wordml" xmlns:w16cex="http://schemas.microsoft.com/office/word/2018/wordml/cex" xmlns:w16cid="http://schemas.microsoft.com/office/word/2016/wordml/cid" xmlns:w16="http://schemas.microsoft.com/office/word/2018/wordml" xmlns:w16sdtdh="http://schemas.microsoft.com/office/word/2020/wordml/sdtdatahash" xmlns:w16se="http://schemas.microsoft.com/office/word/2015/wordml/symex" xmlns:wpg="http://schemas.microsoft.com/office/word/2010/wordprocessingGroup" xmlns:wpi="http://schemas.microsoft.com/office/word/2010/wordprocessingInk" xmlns:wne="http://schemas.microsoft.com/office/word/2006/wordml" xmlns:wps="http://schemas.microsoft.com/office/word/2010/wordprocessingShape" mc:Ignorable="w14 w15 w16se w16cid w16 w16cex w16sdtdh wp14">
+<w:endnotes xmlns:wpc="http://schemas.microsoft.com/office/word/2010/wordprocessingCanvas" xmlns:cx="http://schemas.microsoft.com/office/drawing/2014/chartex" xmlns:cx1="http://schemas.microsoft.com/office/drawing/2015/9/8/chartex" xmlns:cx2="http://schemas.microsoft.com/office/drawing/2015/10/21/chartex" xmlns:cx3="http://schemas.microsoft.com/office/drawing/2016/5/9/chartex" xmlns:cx4="http://schemas.microsoft.com/office/drawing/2016/5/10/chartex" xmlns:cx5="http://schemas.microsoft.com/office/drawing/2016/5/11/chartex" xmlns:cx6="http://schemas.microsoft.com/office/drawing/2016/5/12/chartex" xmlns:cx7="http://schemas.microsoft.com/office/drawing/2016/5/13/chartex" xmlns:cx8="http://schemas.microsoft.com/office/drawing/2016/5/14/chartex" xmlns:mc="http://schemas.openxmlformats.org/markup-compatibility/2006" xmlns:aink="http://schemas.microsoft.com/office/drawing/2016/ink" xmlns:am3d="http://schemas.microsoft.com/office/drawing/2017/model3d" xmlns:o="urn:schemas-microsoft-com:office:office" xmlns:oel="http://schemas.microsoft.com/office/2019/extlst" xmlns:r="http://schemas.openxmlformats.org/officeDocument/2006/relationships" xmlns:m="http://schemas.openxmlformats.org/officeDocument/2006/math" xmlns:v="urn:schemas-microsoft-com:vml" xmlns:wp14="http://schemas.microsoft.com/office/word/2010/wordprocessingDrawing" xmlns:wp="http://schemas.openxmlformats.org/drawingml/2006/wordprocessingDrawing" xmlns:w10="urn:schemas-microsoft-com:office:word" xmlns:w="http://schemas.openxmlformats.org/wordprocessingml/2006/main" xmlns:w14="http://schemas.microsoft.com/office/word/2010/wordml" xmlns:w15="http://schemas.microsoft.com/office/word/2012/wordml" xmlns:w16cex="http://schemas.microsoft.com/office/word/2018/wordml/cex" xmlns:w16cid="http://schemas.microsoft.com/office/word/2016/wordml/cid" xmlns:w16="http://schemas.microsoft.com/office/word/2018/wordml" xmlns:w16sdtdh="http://schemas.microsoft.com/office/word/2020/wordml/sdtdatahash" xmlns:w16se="http://schemas.microsoft.com/office/word/2015/wordml/symex" xmlns:wpg="http://schemas.microsoft.com/office/word/2010/wordprocessingGroup" xmlns:wpi="http://schemas.microsoft.com/office/word/2010/wordprocessingInk" xmlns:wne="http://schemas.microsoft.com/office/word/2006/wordml" xmlns:wps="http://schemas.microsoft.com/office/word/2010/wordprocessingShape" mc:Ignorable="w14 w15 w16se w16cid w16 w16cex w16sdtdh wp14">
   <w:endnote w:type="separator" w:id="-1">
     <w:p>
       <w:pPr>
@@ -21067,7 +21110,7 @@
 </file>
 
 <file path=word/footnotes.xml><?xml version="1.0" encoding="utf-8"?>
-<w:footnotes xmlns:wpc="http://schemas.microsoft.com/office/word/2010/wordprocessingCanvas" xmlns:cx="http://schemas.microsoft.com/office/drawing/2014/chartex" xmlns:cx1="http://schemas.microsoft.com/office/drawing/2015/9/8/chartex" xmlns:cx2="http://schemas.microsoft.com/office/drawing/2015/10/21/chartex" xmlns:cx3="http://schemas.microsoft.com/office/drawing/2016/5/9/chartex" xmlns:cx4="http://schemas.microsoft.com/office/drawing/2016/5/10/chartex" xmlns:cx5="http://schemas.microsoft.com/office/drawing/2016/5/11/chartex" xmlns:cx6="http://schemas.microsoft.com/office/drawing/2016/5/12/chartex" xmlns:cx7="http://schemas.microsoft.com/office/drawing/2016/5/13/chartex" xmlns:cx8="http://schemas.microsoft.com/office/drawing/2016/5/14/chartex" xmlns:mc="http://schemas.openxmlformats.org/markup-compatibility/2006" xmlns:aink="http://schemas.microsoft.com/office/drawing/2016/ink" xmlns:am3d="http://schemas.microsoft.com/office/drawing/2017/model3d" xmlns:o="urn:schemas-microsoft-com:office:office" xmlns:r="http://schemas.openxmlformats.org/officeDocument/2006/relationships" xmlns:m="http://schemas.openxmlformats.org/officeDocument/2006/math" xmlns:v="urn:schemas-microsoft-com:vml" xmlns:wp14="http://schemas.microsoft.com/office/word/2010/wordprocessingDrawing" xmlns:wp="http://schemas.openxmlformats.org/drawingml/2006/wordprocessingDrawing" xmlns:w10="urn:schemas-microsoft-com:office:word" xmlns:w="http://schemas.openxmlformats.org/wordprocessingml/2006/main" xmlns:w14="http://schemas.microsoft.com/office/word/2010/wordml" xmlns:w15="http://schemas.microsoft.com/office/word/2012/wordml" xmlns:w16cex="http://schemas.microsoft.com/office/word/2018/wordml/cex" xmlns:w16cid="http://schemas.microsoft.com/office/word/2016/wordml/cid" xmlns:w16="http://schemas.microsoft.com/office/word/2018/wordml" xmlns:w16sdtdh="http://schemas.microsoft.com/office/word/2020/wordml/sdtdatahash" xmlns:w16se="http://schemas.microsoft.com/office/word/2015/wordml/symex" xmlns:wpg="http://schemas.microsoft.com/office/word/2010/wordprocessingGroup" xmlns:wpi="http://schemas.microsoft.com/office/word/2010/wordprocessingInk" xmlns:wne="http://schemas.microsoft.com/office/word/2006/wordml" xmlns:wps="http://schemas.microsoft.com/office/word/2010/wordprocessingShape" mc:Ignorable="w14 w15 w16se w16cid w16 w16cex w16sdtdh wp14">
+<w:footnotes xmlns:wpc="http://schemas.microsoft.com/office/word/2010/wordprocessingCanvas" xmlns:cx="http://schemas.microsoft.com/office/drawing/2014/chartex" xmlns:cx1="http://schemas.microsoft.com/office/drawing/2015/9/8/chartex" xmlns:cx2="http://schemas.microsoft.com/office/drawing/2015/10/21/chartex" xmlns:cx3="http://schemas.microsoft.com/office/drawing/2016/5/9/chartex" xmlns:cx4="http://schemas.microsoft.com/office/drawing/2016/5/10/chartex" xmlns:cx5="http://schemas.microsoft.com/office/drawing/2016/5/11/chartex" xmlns:cx6="http://schemas.microsoft.com/office/drawing/2016/5/12/chartex" xmlns:cx7="http://schemas.microsoft.com/office/drawing/2016/5/13/chartex" xmlns:cx8="http://schemas.microsoft.com/office/drawing/2016/5/14/chartex" xmlns:mc="http://schemas.openxmlformats.org/markup-compatibility/2006" xmlns:aink="http://schemas.microsoft.com/office/drawing/2016/ink" xmlns:am3d="http://schemas.microsoft.com/office/drawing/2017/model3d" xmlns:o="urn:schemas-microsoft-com:office:office" xmlns:oel="http://schemas.microsoft.com/office/2019/extlst" xmlns:r="http://schemas.openxmlformats.org/officeDocument/2006/relationships" xmlns:m="http://schemas.openxmlformats.org/officeDocument/2006/math" xmlns:v="urn:schemas-microsoft-com:vml" xmlns:wp14="http://schemas.microsoft.com/office/word/2010/wordprocessingDrawing" xmlns:wp="http://schemas.openxmlformats.org/drawingml/2006/wordprocessingDrawing" xmlns:w10="urn:schemas-microsoft-com:office:word" xmlns:w="http://schemas.openxmlformats.org/wordprocessingml/2006/main" xmlns:w14="http://schemas.microsoft.com/office/word/2010/wordml" xmlns:w15="http://schemas.microsoft.com/office/word/2012/wordml" xmlns:w16cex="http://schemas.microsoft.com/office/word/2018/wordml/cex" xmlns:w16cid="http://schemas.microsoft.com/office/word/2016/wordml/cid" xmlns:w16="http://schemas.microsoft.com/office/word/2018/wordml" xmlns:w16sdtdh="http://schemas.microsoft.com/office/word/2020/wordml/sdtdatahash" xmlns:w16se="http://schemas.microsoft.com/office/word/2015/wordml/symex" xmlns:wpg="http://schemas.microsoft.com/office/word/2010/wordprocessingGroup" xmlns:wpi="http://schemas.microsoft.com/office/word/2010/wordprocessingInk" xmlns:wne="http://schemas.microsoft.com/office/word/2006/wordml" xmlns:wps="http://schemas.microsoft.com/office/word/2010/wordprocessingShape" mc:Ignorable="w14 w15 w16se w16cid w16 w16cex w16sdtdh wp14">
   <w:footnote w:type="separator" w:id="-1">
     <w:p>
       <w:pPr>
@@ -21092,7 +21135,7 @@
 </file>
 
 <file path=word/numbering.xml><?xml version="1.0" encoding="utf-8"?>
-<w:numbering xmlns:wpc="http://schemas.microsoft.com/office/word/2010/wordprocessingCanvas" xmlns:cx="http://schemas.microsoft.com/office/drawing/2014/chartex" xmlns:cx1="http://schemas.microsoft.com/office/drawing/2015/9/8/chartex" xmlns:cx2="http://schemas.microsoft.com/office/drawing/2015/10/21/chartex" xmlns:cx3="http://schemas.microsoft.com/office/drawing/2016/5/9/chartex" xmlns:cx4="http://schemas.microsoft.com/office/drawing/2016/5/10/chartex" xmlns:cx5="http://schemas.microsoft.com/office/drawing/2016/5/11/chartex" xmlns:cx6="http://schemas.microsoft.com/office/drawing/2016/5/12/chartex" xmlns:cx7="http://schemas.microsoft.com/office/drawing/2016/5/13/chartex" xmlns:cx8="http://schemas.microsoft.com/office/drawing/2016/5/14/chartex" xmlns:mc="http://schemas.openxmlformats.org/markup-compatibility/2006" xmlns:aink="http://schemas.microsoft.com/office/drawing/2016/ink" xmlns:am3d="http://schemas.microsoft.com/office/drawing/2017/model3d" xmlns:o="urn:schemas-microsoft-com:office:office" xmlns:r="http://schemas.openxmlformats.org/officeDocument/2006/relationships" xmlns:m="http://schemas.openxmlformats.org/officeDocument/2006/math" xmlns:v="urn:schemas-microsoft-com:vml" xmlns:wp14="http://schemas.microsoft.com/office/word/2010/wordprocessingDrawing" xmlns:wp="http://schemas.openxmlformats.org/drawingml/2006/wordprocessingDrawing" xmlns:w10="urn:schemas-microsoft-com:office:word" xmlns:w="http://schemas.openxmlformats.org/wordprocessingml/2006/main" xmlns:w14="http://schemas.microsoft.com/office/word/2010/wordml" xmlns:w15="http://schemas.microsoft.com/office/word/2012/wordml" xmlns:w16cex="http://schemas.microsoft.com/office/word/2018/wordml/cex" xmlns:w16cid="http://schemas.microsoft.com/office/word/2016/wordml/cid" xmlns:w16="http://schemas.microsoft.com/office/word/2018/wordml" xmlns:w16sdtdh="http://schemas.microsoft.com/office/word/2020/wordml/sdtdatahash" xmlns:w16se="http://schemas.microsoft.com/office/word/2015/wordml/symex" xmlns:wpg="http://schemas.microsoft.com/office/word/2010/wordprocessingGroup" xmlns:wpi="http://schemas.microsoft.com/office/word/2010/wordprocessingInk" xmlns:wne="http://schemas.microsoft.com/office/word/2006/wordml" xmlns:wps="http://schemas.microsoft.com/office/word/2010/wordprocessingShape" mc:Ignorable="w14 w15 w16se w16cid w16 w16cex w16sdtdh wp14">
+<w:numbering xmlns:wpc="http://schemas.microsoft.com/office/word/2010/wordprocessingCanvas" xmlns:cx="http://schemas.microsoft.com/office/drawing/2014/chartex" xmlns:cx1="http://schemas.microsoft.com/office/drawing/2015/9/8/chartex" xmlns:cx2="http://schemas.microsoft.com/office/drawing/2015/10/21/chartex" xmlns:cx3="http://schemas.microsoft.com/office/drawing/2016/5/9/chartex" xmlns:cx4="http://schemas.microsoft.com/office/drawing/2016/5/10/chartex" xmlns:cx5="http://schemas.microsoft.com/office/drawing/2016/5/11/chartex" xmlns:cx6="http://schemas.microsoft.com/office/drawing/2016/5/12/chartex" xmlns:cx7="http://schemas.microsoft.com/office/drawing/2016/5/13/chartex" xmlns:cx8="http://schemas.microsoft.com/office/drawing/2016/5/14/chartex" xmlns:mc="http://schemas.openxmlformats.org/markup-compatibility/2006" xmlns:aink="http://schemas.microsoft.com/office/drawing/2016/ink" xmlns:am3d="http://schemas.microsoft.com/office/drawing/2017/model3d" xmlns:o="urn:schemas-microsoft-com:office:office" xmlns:oel="http://schemas.microsoft.com/office/2019/extlst" xmlns:r="http://schemas.openxmlformats.org/officeDocument/2006/relationships" xmlns:m="http://schemas.openxmlformats.org/officeDocument/2006/math" xmlns:v="urn:schemas-microsoft-com:vml" xmlns:wp14="http://schemas.microsoft.com/office/word/2010/wordprocessingDrawing" xmlns:wp="http://schemas.openxmlformats.org/drawingml/2006/wordprocessingDrawing" xmlns:w10="urn:schemas-microsoft-com:office:word" xmlns:w="http://schemas.openxmlformats.org/wordprocessingml/2006/main" xmlns:w14="http://schemas.microsoft.com/office/word/2010/wordml" xmlns:w15="http://schemas.microsoft.com/office/word/2012/wordml" xmlns:w16cex="http://schemas.microsoft.com/office/word/2018/wordml/cex" xmlns:w16cid="http://schemas.microsoft.com/office/word/2016/wordml/cid" xmlns:w16="http://schemas.microsoft.com/office/word/2018/wordml" xmlns:w16sdtdh="http://schemas.microsoft.com/office/word/2020/wordml/sdtdatahash" xmlns:w16se="http://schemas.microsoft.com/office/word/2015/wordml/symex" xmlns:wpg="http://schemas.microsoft.com/office/word/2010/wordprocessingGroup" xmlns:wpi="http://schemas.microsoft.com/office/word/2010/wordprocessingInk" xmlns:wne="http://schemas.microsoft.com/office/word/2006/wordml" xmlns:wps="http://schemas.microsoft.com/office/word/2010/wordprocessingShape" mc:Ignorable="w14 w15 w16se w16cid w16 w16cex w16sdtdh wp14">
   <w:abstractNum w:abstractNumId="0" w15:restartNumberingAfterBreak="0">
     <w:nsid w:val="00D105B2"/>
     <w:multiLevelType w:val="hybridMultilevel"/>
@@ -25323,46 +25366,46 @@
       </w:pPr>
     </w:lvl>
   </w:abstractNum>
-  <w:num w:numId="1">
+  <w:num w:numId="1" w16cid:durableId="551964802">
     <w:abstractNumId w:val="26"/>
   </w:num>
-  <w:num w:numId="2">
+  <w:num w:numId="2" w16cid:durableId="1310328357">
     <w:abstractNumId w:val="31"/>
   </w:num>
-  <w:num w:numId="3">
+  <w:num w:numId="3" w16cid:durableId="532964317">
     <w:abstractNumId w:val="13"/>
   </w:num>
-  <w:num w:numId="4">
+  <w:num w:numId="4" w16cid:durableId="1074858680">
     <w:abstractNumId w:val="7"/>
   </w:num>
-  <w:num w:numId="5">
+  <w:num w:numId="5" w16cid:durableId="375082117">
     <w:abstractNumId w:val="24"/>
   </w:num>
-  <w:num w:numId="6">
+  <w:num w:numId="6" w16cid:durableId="603342295">
     <w:abstractNumId w:val="34"/>
   </w:num>
-  <w:num w:numId="7">
+  <w:num w:numId="7" w16cid:durableId="440955149">
     <w:abstractNumId w:val="27"/>
   </w:num>
-  <w:num w:numId="8">
+  <w:num w:numId="8" w16cid:durableId="566837737">
     <w:abstractNumId w:val="9"/>
   </w:num>
-  <w:num w:numId="9">
+  <w:num w:numId="9" w16cid:durableId="1756826913">
     <w:abstractNumId w:val="16"/>
   </w:num>
-  <w:num w:numId="10">
+  <w:num w:numId="10" w16cid:durableId="1205752582">
     <w:abstractNumId w:val="43"/>
   </w:num>
-  <w:num w:numId="11">
+  <w:num w:numId="11" w16cid:durableId="600340462">
     <w:abstractNumId w:val="10"/>
   </w:num>
-  <w:num w:numId="12">
+  <w:num w:numId="12" w16cid:durableId="1511681033">
     <w:abstractNumId w:val="29"/>
   </w:num>
-  <w:num w:numId="13">
+  <w:num w:numId="13" w16cid:durableId="202180703">
     <w:abstractNumId w:val="38"/>
   </w:num>
-  <w:num w:numId="14">
+  <w:num w:numId="14" w16cid:durableId="1259753263">
     <w:abstractNumId w:val="43"/>
     <w:lvlOverride w:ilvl="0">
       <w:startOverride w:val="1"/>
@@ -25392,7 +25435,7 @@
       <w:startOverride w:val="1"/>
     </w:lvlOverride>
   </w:num>
-  <w:num w:numId="15">
+  <w:num w:numId="15" w16cid:durableId="2141915355">
     <w:abstractNumId w:val="32"/>
     <w:lvlOverride w:ilvl="0">
       <w:startOverride w:val="1"/>
@@ -25422,7 +25465,7 @@
       <w:startOverride w:val="1"/>
     </w:lvlOverride>
   </w:num>
-  <w:num w:numId="16">
+  <w:num w:numId="16" w16cid:durableId="634918098">
     <w:abstractNumId w:val="6"/>
     <w:lvlOverride w:ilvl="0">
       <w:startOverride w:val="1"/>
@@ -25452,7 +25495,7 @@
       <w:startOverride w:val="1"/>
     </w:lvlOverride>
   </w:num>
-  <w:num w:numId="17">
+  <w:num w:numId="17" w16cid:durableId="1275018216">
     <w:abstractNumId w:val="5"/>
     <w:lvlOverride w:ilvl="0">
       <w:startOverride w:val="1"/>
@@ -25482,7 +25525,7 @@
       <w:startOverride w:val="1"/>
     </w:lvlOverride>
   </w:num>
-  <w:num w:numId="18">
+  <w:num w:numId="18" w16cid:durableId="2066876363">
     <w:abstractNumId w:val="46"/>
     <w:lvlOverride w:ilvl="0">
       <w:startOverride w:val="1"/>
@@ -25512,7 +25555,7 @@
       <w:startOverride w:val="1"/>
     </w:lvlOverride>
   </w:num>
-  <w:num w:numId="19">
+  <w:num w:numId="19" w16cid:durableId="556625659">
     <w:abstractNumId w:val="15"/>
     <w:lvlOverride w:ilvl="0">
       <w:startOverride w:val="1"/>
@@ -25542,7 +25585,7 @@
       <w:startOverride w:val="1"/>
     </w:lvlOverride>
   </w:num>
-  <w:num w:numId="20">
+  <w:num w:numId="20" w16cid:durableId="227304404">
     <w:abstractNumId w:val="28"/>
     <w:lvlOverride w:ilvl="0">
       <w:startOverride w:val="1"/>
@@ -25572,91 +25615,91 @@
       <w:startOverride w:val="1"/>
     </w:lvlOverride>
   </w:num>
-  <w:num w:numId="21">
+  <w:num w:numId="21" w16cid:durableId="1786077776">
     <w:abstractNumId w:val="21"/>
   </w:num>
-  <w:num w:numId="22">
+  <w:num w:numId="22" w16cid:durableId="1255557067">
     <w:abstractNumId w:val="1"/>
   </w:num>
-  <w:num w:numId="23">
+  <w:num w:numId="23" w16cid:durableId="798109888">
     <w:abstractNumId w:val="40"/>
   </w:num>
-  <w:num w:numId="24">
+  <w:num w:numId="24" w16cid:durableId="288901651">
     <w:abstractNumId w:val="17"/>
   </w:num>
-  <w:num w:numId="25">
+  <w:num w:numId="25" w16cid:durableId="1195770771">
     <w:abstractNumId w:val="45"/>
   </w:num>
-  <w:num w:numId="26">
+  <w:num w:numId="26" w16cid:durableId="1622614492">
     <w:abstractNumId w:val="25"/>
   </w:num>
-  <w:num w:numId="27">
+  <w:num w:numId="27" w16cid:durableId="1498500100">
     <w:abstractNumId w:val="12"/>
   </w:num>
-  <w:num w:numId="28">
+  <w:num w:numId="28" w16cid:durableId="1084955972">
     <w:abstractNumId w:val="20"/>
   </w:num>
-  <w:num w:numId="29">
+  <w:num w:numId="29" w16cid:durableId="652150019">
     <w:abstractNumId w:val="30"/>
   </w:num>
-  <w:num w:numId="30">
+  <w:num w:numId="30" w16cid:durableId="702246923">
     <w:abstractNumId w:val="22"/>
   </w:num>
-  <w:num w:numId="31">
+  <w:num w:numId="31" w16cid:durableId="596643719">
     <w:abstractNumId w:val="23"/>
   </w:num>
-  <w:num w:numId="32">
+  <w:num w:numId="32" w16cid:durableId="766924634">
     <w:abstractNumId w:val="39"/>
   </w:num>
-  <w:num w:numId="33">
+  <w:num w:numId="33" w16cid:durableId="214007020">
     <w:abstractNumId w:val="47"/>
   </w:num>
-  <w:num w:numId="34">
+  <w:num w:numId="34" w16cid:durableId="1376468130">
     <w:abstractNumId w:val="44"/>
   </w:num>
-  <w:num w:numId="35">
+  <w:num w:numId="35" w16cid:durableId="971516091">
     <w:abstractNumId w:val="4"/>
   </w:num>
-  <w:num w:numId="36">
+  <w:num w:numId="36" w16cid:durableId="1693652048">
     <w:abstractNumId w:val="8"/>
   </w:num>
-  <w:num w:numId="37">
+  <w:num w:numId="37" w16cid:durableId="114830609">
     <w:abstractNumId w:val="36"/>
   </w:num>
-  <w:num w:numId="38">
+  <w:num w:numId="38" w16cid:durableId="297347933">
     <w:abstractNumId w:val="35"/>
   </w:num>
-  <w:num w:numId="39">
+  <w:num w:numId="39" w16cid:durableId="1197356962">
     <w:abstractNumId w:val="2"/>
   </w:num>
-  <w:num w:numId="40">
+  <w:num w:numId="40" w16cid:durableId="1342202769">
     <w:abstractNumId w:val="18"/>
   </w:num>
-  <w:num w:numId="41">
+  <w:num w:numId="41" w16cid:durableId="1682316614">
     <w:abstractNumId w:val="33"/>
   </w:num>
-  <w:num w:numId="42">
+  <w:num w:numId="42" w16cid:durableId="388260830">
     <w:abstractNumId w:val="19"/>
   </w:num>
-  <w:num w:numId="43">
+  <w:num w:numId="43" w16cid:durableId="1089422606">
     <w:abstractNumId w:val="11"/>
   </w:num>
-  <w:num w:numId="44">
+  <w:num w:numId="44" w16cid:durableId="53355241">
     <w:abstractNumId w:val="0"/>
   </w:num>
-  <w:num w:numId="45">
+  <w:num w:numId="45" w16cid:durableId="411585720">
     <w:abstractNumId w:val="42"/>
   </w:num>
-  <w:num w:numId="46">
+  <w:num w:numId="46" w16cid:durableId="620456941">
     <w:abstractNumId w:val="3"/>
   </w:num>
-  <w:num w:numId="47">
+  <w:num w:numId="47" w16cid:durableId="1053235847">
     <w:abstractNumId w:val="41"/>
   </w:num>
-  <w:num w:numId="48">
+  <w:num w:numId="48" w16cid:durableId="2060351227">
     <w:abstractNumId w:val="14"/>
   </w:num>
-  <w:num w:numId="49">
+  <w:num w:numId="49" w16cid:durableId="782269428">
     <w:abstractNumId w:val="37"/>
   </w:num>
   <w:numIdMacAtCleanup w:val="46"/>
@@ -25786,6 +25829,7 @@
     <w:lsdException w:name="HTML Sample" w:semiHidden="1" w:unhideWhenUsed="1"/>
     <w:lsdException w:name="HTML Typewriter" w:semiHidden="1" w:unhideWhenUsed="1"/>
     <w:lsdException w:name="HTML Variable" w:semiHidden="1" w:unhideWhenUsed="1"/>
+    <w:lsdException w:name="Normal Table" w:semiHidden="1" w:unhideWhenUsed="1"/>
     <w:lsdException w:name="annotation subject" w:semiHidden="1" w:unhideWhenUsed="1"/>
     <w:lsdException w:name="No List" w:semiHidden="1" w:unhideWhenUsed="1"/>
     <w:lsdException w:name="Outline List 1" w:semiHidden="1" w:unhideWhenUsed="1"/>
@@ -25828,8 +25872,11 @@
     <w:lsdException w:name="Table Contemporary" w:semiHidden="1" w:unhideWhenUsed="1"/>
     <w:lsdException w:name="Table Elegant" w:semiHidden="1" w:unhideWhenUsed="1"/>
     <w:lsdException w:name="Table Professional" w:semiHidden="1" w:unhideWhenUsed="1"/>
+    <w:lsdException w:name="Table Subtle 1" w:semiHidden="1" w:unhideWhenUsed="1"/>
     <w:lsdException w:name="Table Subtle 2" w:semiHidden="1" w:unhideWhenUsed="1"/>
     <w:lsdException w:name="Table Web 1" w:semiHidden="1" w:unhideWhenUsed="1"/>
+    <w:lsdException w:name="Table Web 2" w:semiHidden="1" w:unhideWhenUsed="1"/>
+    <w:lsdException w:name="Table Web 3" w:semiHidden="1" w:unhideWhenUsed="1"/>
     <w:lsdException w:name="Balloon Text" w:semiHidden="1" w:unhideWhenUsed="1"/>
     <w:lsdException w:name="Table Grid" w:uiPriority="59" w:qFormat="1"/>
     <w:lsdException w:name="Table Theme" w:semiHidden="1" w:unhideWhenUsed="1"/>

</xml_diff>